<commit_message>
Various refinements primarily to Geometry.  but still hasn’t taken on board most recent conceptual change of having electromagnet’s flux path be stick straight.  And use the nylon to transfer the force round a corner by mechanical means.
</commit_message>
<xml_diff>
--- a/Lights/ReadMe – Lights SubSystem.docx
+++ b/Lights/ReadMe – Lights SubSystem.docx
@@ -33,6 +33,9 @@
       <w:r>
         <w:t xml:space="preserve"> Front (turns up side down for left or right)</w:t>
       </w:r>
+      <w:r>
+        <w:t xml:space="preserve">. In MOT, Spare carried. </w:t>
+      </w:r>
     </w:p>
     <w:p>
       <w:pPr>
@@ -98,12 +101,48 @@
       <w:pPr>
         <w:pStyle w:val="ListParagraph"/>
         <w:numPr>
-          <w:ilvl w:val="1"/>
+          <w:ilvl w:val="2"/>
           <w:numId w:val="2"/>
         </w:numPr>
       </w:pPr>
       <w:r>
+        <w:t xml:space="preserve">Tell Tale inside vehicle. </w:t>
+      </w:r>
+    </w:p>
+    <w:p>
+      <w:pPr>
+        <w:pStyle w:val="ListParagraph"/>
+        <w:numPr>
+          <w:ilvl w:val="1"/>
+          <w:numId w:val="2"/>
+        </w:numPr>
+      </w:pPr>
+      <w:r>
+        <w:t>Running Lights</w:t>
+      </w:r>
+    </w:p>
+    <w:p>
+      <w:pPr>
+        <w:pStyle w:val="ListParagraph"/>
+        <w:numPr>
+          <w:ilvl w:val="1"/>
+          <w:numId w:val="2"/>
+        </w:numPr>
+      </w:pPr>
+      <w:r>
         <w:t>Fog Light</w:t>
+      </w:r>
+    </w:p>
+    <w:p>
+      <w:pPr>
+        <w:pStyle w:val="ListParagraph"/>
+        <w:numPr>
+          <w:ilvl w:val="2"/>
+          <w:numId w:val="2"/>
+        </w:numPr>
+      </w:pPr>
+      <w:r>
+        <w:t xml:space="preserve">Tell Tale inside vehicle. </w:t>
       </w:r>
     </w:p>
     <w:p>
@@ -120,6 +159,15 @@
       <w:r>
         <w:t xml:space="preserve"> (turns up side down for left or right)</w:t>
       </w:r>
+      <w:r>
+        <w:t>.</w:t>
+      </w:r>
+      <w:r>
+        <w:t xml:space="preserve"> </w:t>
+      </w:r>
+      <w:r>
+        <w:t>In MOT, Spare carried.</w:t>
+      </w:r>
     </w:p>
     <w:p>
       <w:pPr>
@@ -155,6 +203,18 @@
       </w:pPr>
       <w:r>
         <w:t>Fog Light</w:t>
+      </w:r>
+    </w:p>
+    <w:p>
+      <w:pPr>
+        <w:pStyle w:val="ListParagraph"/>
+        <w:numPr>
+          <w:ilvl w:val="1"/>
+          <w:numId w:val="2"/>
+        </w:numPr>
+      </w:pPr>
+      <w:r>
+        <w:t>Reflector</w:t>
       </w:r>
     </w:p>
     <w:p>
@@ -171,6 +231,9 @@
       <w:r>
         <w:t xml:space="preserve"> (turns up side down for left or right, front or back)</w:t>
       </w:r>
+      <w:r>
+        <w:t>. In MOT, Spare carried.</w:t>
+      </w:r>
     </w:p>
     <w:p>
       <w:pPr>
@@ -182,6 +245,18 @@
       </w:pPr>
       <w:r>
         <w:t>Indicator</w:t>
+      </w:r>
+    </w:p>
+    <w:p>
+      <w:pPr>
+        <w:pStyle w:val="ListParagraph"/>
+        <w:numPr>
+          <w:ilvl w:val="2"/>
+          <w:numId w:val="2"/>
+        </w:numPr>
+      </w:pPr>
+      <w:r>
+        <w:t xml:space="preserve">Tell Tale inside vehicle. </w:t>
       </w:r>
     </w:p>
     <w:p>
@@ -198,6 +273,9 @@
       <w:r>
         <w:t xml:space="preserve"> (turns up side down for left or right)</w:t>
       </w:r>
+      <w:r>
+        <w:t xml:space="preserve">.  Not in MOT, no spare carried. </w:t>
+      </w:r>
     </w:p>
     <w:p>
       <w:pPr>
@@ -222,6 +300,18 @@
       <w:r>
         <w:t>White Straight</w:t>
       </w:r>
+      <w:r>
+        <w:t xml:space="preserve"> Interior</w:t>
+      </w:r>
+      <w:r>
+        <w:t>.</w:t>
+      </w:r>
+      <w:r>
+        <w:t xml:space="preserve"> </w:t>
+      </w:r>
+      <w:r>
+        <w:t>Not in MOT, no spare carried.</w:t>
+      </w:r>
     </w:p>
     <w:p>
       <w:pPr>
@@ -244,8 +334,38 @@
         </w:numPr>
       </w:pPr>
       <w:r>
+        <w:t>White Straight Exterior</w:t>
+      </w:r>
+      <w:r>
+        <w:t>. In MOT, Spare carried.</w:t>
+      </w:r>
+    </w:p>
+    <w:p>
+      <w:pPr>
+        <w:pStyle w:val="ListParagraph"/>
+        <w:numPr>
+          <w:ilvl w:val="1"/>
+          <w:numId w:val="2"/>
+        </w:numPr>
+      </w:pPr>
+      <w:r>
+        <w:t>Number plate lights (one for front, one for back)</w:t>
+      </w:r>
+    </w:p>
+    <w:p>
+      <w:pPr>
+        <w:pStyle w:val="ListParagraph"/>
+        <w:numPr>
+          <w:ilvl w:val="0"/>
+          <w:numId w:val="2"/>
+        </w:numPr>
+      </w:pPr>
+      <w:r>
         <w:t>Red Straight</w:t>
       </w:r>
+      <w:r>
+        <w:t>. In MOT, Spare carried.</w:t>
+      </w:r>
     </w:p>
     <w:p>
       <w:pPr>
@@ -266,6 +386,11 @@
       </w:pPr>
       <w:r>
         <w:t>Spares Carried</w:t>
+      </w:r>
+    </w:p>
+    <w:p>
+      <w:r>
+        <w:t>One of each of the following five LRUs are carried onboard:</w:t>
       </w:r>
     </w:p>
     <w:p>
@@ -291,6 +416,9 @@
       <w:r>
         <w:t>Red Curved</w:t>
       </w:r>
+      <w:r>
+        <w:t xml:space="preserve"> (for rear brake lights)</w:t>
+      </w:r>
     </w:p>
     <w:p>
       <w:pPr>
@@ -303,6 +431,9 @@
       <w:r>
         <w:t>Amber Curved</w:t>
       </w:r>
+      <w:r>
+        <w:t xml:space="preserve"> (for indicators)</w:t>
+      </w:r>
     </w:p>
     <w:p>
       <w:pPr>
@@ -313,6 +444,30 @@
         </w:numPr>
       </w:pPr>
       <w:r>
+        <w:lastRenderedPageBreak/>
+        <w:t>White Straight Exterior (for number plates)</w:t>
+      </w:r>
+    </w:p>
+    <w:p>
+      <w:pPr>
+        <w:pStyle w:val="ListParagraph"/>
+        <w:numPr>
+          <w:ilvl w:val="0"/>
+          <w:numId w:val="3"/>
+        </w:numPr>
+      </w:pPr>
+      <w:r>
+        <w:t>Red Straight</w:t>
+      </w:r>
+      <w:r>
+        <w:t>.</w:t>
+      </w:r>
+    </w:p>
+    <w:p>
+      <w:pPr>
+        <w:ind w:left="360"/>
+      </w:pPr>
+      <w:r>
         <w:t>But not</w:t>
       </w:r>
     </w:p>
@@ -339,8 +494,15 @@
       <w:r>
         <w:t>White Straight</w:t>
       </w:r>
-    </w:p>
-    <w:p/>
+      <w:r>
+        <w:t xml:space="preserve"> Interior</w:t>
+      </w:r>
+    </w:p>
+    <w:p>
+      <w:r>
+        <w:t xml:space="preserve">Each LRU is held in place by magnetic bolts, of standard Klima design. </w:t>
+      </w:r>
+    </w:p>
     <w:p>
       <w:pPr>
         <w:pStyle w:val="Heading1"/>
@@ -358,35 +520,65 @@
         </w:numPr>
       </w:pPr>
       <w:r>
+        <w:t xml:space="preserve">Digital Out: </w:t>
+      </w:r>
+      <w:r>
+        <w:rPr>
+          <w:b/>
+        </w:rPr>
         <w:t>Side Lights</w:t>
       </w:r>
       <w:r>
         <w:t xml:space="preserve"> on or off</w:t>
       </w:r>
-    </w:p>
-    <w:p>
-      <w:pPr>
-        <w:pStyle w:val="ListParagraph"/>
-        <w:numPr>
-          <w:ilvl w:val="1"/>
-          <w:numId w:val="4"/>
-        </w:numPr>
-      </w:pPr>
-      <w:r>
-        <w:t>In: Monitor Lift</w:t>
-      </w:r>
-    </w:p>
-    <w:p>
-      <w:pPr>
-        <w:pStyle w:val="ListParagraph"/>
-        <w:numPr>
-          <w:ilvl w:val="1"/>
-          <w:numId w:val="4"/>
-        </w:numPr>
-      </w:pPr>
+      <w:r>
+        <w:t xml:space="preserve"> [Digital Pin 1]</w:t>
+      </w:r>
+      <w:r>
+        <w:t xml:space="preserve">.  These are front low wattage ones.  The rear sidelights are the same as the normal rear red lights. </w:t>
+      </w:r>
+    </w:p>
+    <w:p>
+      <w:pPr>
+        <w:pStyle w:val="ListParagraph"/>
+        <w:numPr>
+          <w:ilvl w:val="1"/>
+          <w:numId w:val="4"/>
+        </w:numPr>
+      </w:pPr>
+      <w:r>
+        <w:t xml:space="preserve">Digital </w:t>
+      </w:r>
+      <w:r>
+        <w:t xml:space="preserve">In: Monitor </w:t>
+      </w:r>
+      <w:r>
+        <w:t>Le</w:t>
+      </w:r>
+      <w:r>
+        <w:t>ft</w:t>
+      </w:r>
+      <w:r>
+        <w:t xml:space="preserve"> [Digital Pin 2]</w:t>
+      </w:r>
+    </w:p>
+    <w:p>
+      <w:pPr>
+        <w:pStyle w:val="ListParagraph"/>
+        <w:numPr>
+          <w:ilvl w:val="1"/>
+          <w:numId w:val="4"/>
+        </w:numPr>
+      </w:pPr>
+      <w:r>
+        <w:t xml:space="preserve">Digital </w:t>
+      </w:r>
       <w:r>
         <w:t>In: Monitor Right</w:t>
       </w:r>
+      <w:r>
+        <w:t xml:space="preserve"> [Digital Pin 3]</w:t>
+      </w:r>
     </w:p>
     <w:p>
       <w:pPr>
@@ -397,35 +589,134 @@
         </w:numPr>
       </w:pPr>
       <w:r>
-        <w:t>Dipped Lights</w:t>
+        <w:t xml:space="preserve">Digital Out: </w:t>
+      </w:r>
+      <w:r>
+        <w:rPr>
+          <w:b/>
+        </w:rPr>
+        <w:t xml:space="preserve">Dipped </w:t>
+      </w:r>
+      <w:r>
+        <w:rPr>
+          <w:b/>
+        </w:rPr>
+        <w:t>Headlights</w:t>
+      </w:r>
+      <w:r>
+        <w:t xml:space="preserve"> </w:t>
+      </w:r>
+      <w:r>
+        <w:t>on or off</w:t>
+      </w:r>
+      <w:r>
+        <w:t xml:space="preserve"> [Digital Pin 4].  This is essentially a metal shutter that is positioned over the upper half of the path of shining.  This action raises or lowers the pairs of shutters. </w:t>
+      </w:r>
+    </w:p>
+    <w:p>
+      <w:pPr>
+        <w:pStyle w:val="ListParagraph"/>
+        <w:numPr>
+          <w:ilvl w:val="1"/>
+          <w:numId w:val="4"/>
+        </w:numPr>
+      </w:pPr>
+      <w:r>
+        <w:t>Digital In: Monitor Le</w:t>
+      </w:r>
+      <w:r>
+        <w:t>ft</w:t>
+      </w:r>
+      <w:r>
+        <w:t xml:space="preserve"> [Digital Pin 5]</w:t>
+      </w:r>
+    </w:p>
+    <w:p>
+      <w:pPr>
+        <w:pStyle w:val="ListParagraph"/>
+        <w:numPr>
+          <w:ilvl w:val="1"/>
+          <w:numId w:val="4"/>
+        </w:numPr>
+      </w:pPr>
+      <w:r>
+        <w:t xml:space="preserve">Digital </w:t>
+      </w:r>
+      <w:r>
+        <w:t>In: Monitor Right</w:t>
+      </w:r>
+      <w:r>
+        <w:t xml:space="preserve"> [Digital Pin 6]</w:t>
+      </w:r>
+    </w:p>
+    <w:p>
+      <w:pPr>
+        <w:pStyle w:val="ListParagraph"/>
+        <w:numPr>
+          <w:ilvl w:val="0"/>
+          <w:numId w:val="4"/>
+        </w:numPr>
+      </w:pPr>
+      <w:r>
+        <w:t xml:space="preserve">Digital Out: </w:t>
+      </w:r>
+      <w:r>
+        <w:rPr>
+          <w:b/>
+        </w:rPr>
+        <w:t>Full Beam Headlights</w:t>
       </w:r>
       <w:r>
         <w:t xml:space="preserve"> on or off</w:t>
       </w:r>
-    </w:p>
-    <w:p>
-      <w:pPr>
-        <w:pStyle w:val="ListParagraph"/>
-        <w:numPr>
-          <w:ilvl w:val="1"/>
-          <w:numId w:val="4"/>
-        </w:numPr>
-      </w:pPr>
-      <w:r>
-        <w:t>In: Monitor Lift</w:t>
-      </w:r>
-    </w:p>
-    <w:p>
-      <w:pPr>
-        <w:pStyle w:val="ListParagraph"/>
-        <w:numPr>
-          <w:ilvl w:val="1"/>
-          <w:numId w:val="4"/>
-        </w:numPr>
-      </w:pPr>
+      <w:r>
+        <w:t xml:space="preserve">. Also controls a tell tale indicator. </w:t>
+      </w:r>
+      <w:r>
+        <w:t>[Digital Pin 7]</w:t>
+      </w:r>
+    </w:p>
+    <w:p>
+      <w:pPr>
+        <w:pStyle w:val="ListParagraph"/>
+        <w:numPr>
+          <w:ilvl w:val="1"/>
+          <w:numId w:val="4"/>
+        </w:numPr>
+      </w:pPr>
+      <w:r>
+        <w:t xml:space="preserve">Digital </w:t>
+      </w:r>
+      <w:r>
+        <w:t xml:space="preserve">In: Monitor </w:t>
+      </w:r>
+      <w:r>
+        <w:t>Le</w:t>
+      </w:r>
+      <w:r>
+        <w:t>ft</w:t>
+      </w:r>
+      <w:r>
+        <w:t xml:space="preserve"> [Digital Pin 8]</w:t>
+      </w:r>
+    </w:p>
+    <w:p>
+      <w:pPr>
+        <w:pStyle w:val="ListParagraph"/>
+        <w:numPr>
+          <w:ilvl w:val="1"/>
+          <w:numId w:val="4"/>
+        </w:numPr>
+      </w:pPr>
+      <w:r>
+        <w:t xml:space="preserve">Digital </w:t>
+      </w:r>
       <w:r>
         <w:t>In: Monitor Right</w:t>
       </w:r>
+      <w:r>
+        <w:t xml:space="preserve"> [Digital Pin 9]</w:t>
+      </w:r>
     </w:p>
     <w:p>
       <w:pPr>
@@ -436,35 +727,398 @@
         </w:numPr>
       </w:pPr>
       <w:r>
-        <w:t>Full Beam Headlights</w:t>
+        <w:t xml:space="preserve">Digital Out: </w:t>
+      </w:r>
+      <w:r>
+        <w:rPr>
+          <w:b/>
+        </w:rPr>
+        <w:t>Running Lights</w:t>
+      </w:r>
+      <w:r>
+        <w:t xml:space="preserve"> on or off.  Although they are almost always on, this active control allows the option better standby power performance. [Digital Pin 10].  The monitor involves more than one sensor to cover the length, but the electronics is such that if any one sensor in the set sees less light than it should the monitor is triggered. </w:t>
+      </w:r>
+    </w:p>
+    <w:p>
+      <w:pPr>
+        <w:pStyle w:val="ListParagraph"/>
+        <w:numPr>
+          <w:ilvl w:val="1"/>
+          <w:numId w:val="4"/>
+        </w:numPr>
+      </w:pPr>
+      <w:r>
+        <w:t xml:space="preserve">Digital </w:t>
+      </w:r>
+      <w:r>
+        <w:t xml:space="preserve">In: Monitor </w:t>
+      </w:r>
+      <w:r>
+        <w:t>Le</w:t>
+      </w:r>
+      <w:r>
+        <w:t>ft</w:t>
+      </w:r>
+      <w:r>
+        <w:t xml:space="preserve"> [Digital Pin 11]</w:t>
+      </w:r>
+    </w:p>
+    <w:p>
+      <w:pPr>
+        <w:pStyle w:val="ListParagraph"/>
+        <w:numPr>
+          <w:ilvl w:val="1"/>
+          <w:numId w:val="4"/>
+        </w:numPr>
+      </w:pPr>
+      <w:r>
+        <w:t xml:space="preserve">Digital </w:t>
+      </w:r>
+      <w:r>
+        <w:t>In: Monitor Right</w:t>
+      </w:r>
+      <w:r>
+        <w:t xml:space="preserve"> [Digital Pin 12]</w:t>
+      </w:r>
+    </w:p>
+    <w:p>
+      <w:pPr>
+        <w:pStyle w:val="ListParagraph"/>
+        <w:numPr>
+          <w:ilvl w:val="0"/>
+          <w:numId w:val="4"/>
+        </w:numPr>
+      </w:pPr>
+      <w:r>
+        <w:t xml:space="preserve">Digital Out: </w:t>
+      </w:r>
+      <w:r>
+        <w:rPr>
+          <w:b/>
+        </w:rPr>
+        <w:t>Fog light</w:t>
       </w:r>
       <w:r>
         <w:t xml:space="preserve"> on or off</w:t>
       </w:r>
-    </w:p>
-    <w:p>
-      <w:pPr>
-        <w:pStyle w:val="ListParagraph"/>
-        <w:numPr>
-          <w:ilvl w:val="1"/>
-          <w:numId w:val="4"/>
-        </w:numPr>
-      </w:pPr>
-      <w:r>
-        <w:t>In: Monitor Lift</w:t>
-      </w:r>
-    </w:p>
-    <w:p>
-      <w:pPr>
-        <w:pStyle w:val="ListParagraph"/>
-        <w:numPr>
-          <w:ilvl w:val="1"/>
-          <w:numId w:val="4"/>
-        </w:numPr>
-      </w:pPr>
+      <w:r>
+        <w:t>, controls all four fog lights.</w:t>
+      </w:r>
+      <w:r>
+        <w:t xml:space="preserve"> Also controls a tell tale indicator.</w:t>
+      </w:r>
+      <w:r>
+        <w:t xml:space="preserve"> Front fog light is not mandatory, but is included </w:t>
+      </w:r>
+      <w:r>
+        <w:t>for safety score [Digital Pin 13</w:t>
+      </w:r>
+      <w:r>
+        <w:t>]</w:t>
+      </w:r>
+    </w:p>
+    <w:p>
+      <w:pPr>
+        <w:pStyle w:val="ListParagraph"/>
+        <w:numPr>
+          <w:ilvl w:val="1"/>
+          <w:numId w:val="4"/>
+        </w:numPr>
+      </w:pPr>
+      <w:r>
+        <w:t xml:space="preserve">Digital </w:t>
+      </w:r>
+      <w:r>
+        <w:t xml:space="preserve">In: Monitor </w:t>
+      </w:r>
+      <w:r>
+        <w:t xml:space="preserve">Front </w:t>
+      </w:r>
+      <w:r>
+        <w:t>Le</w:t>
+      </w:r>
+      <w:r>
+        <w:t>ft</w:t>
+      </w:r>
+      <w:r>
+        <w:t xml:space="preserve"> [Digital Pin 14</w:t>
+      </w:r>
+      <w:r>
+        <w:t>]</w:t>
+      </w:r>
+    </w:p>
+    <w:p>
+      <w:pPr>
+        <w:pStyle w:val="ListParagraph"/>
+        <w:numPr>
+          <w:ilvl w:val="1"/>
+          <w:numId w:val="4"/>
+        </w:numPr>
+      </w:pPr>
+      <w:r>
+        <w:t xml:space="preserve">Digital </w:t>
+      </w:r>
+      <w:r>
+        <w:t xml:space="preserve">In: Monitor </w:t>
+      </w:r>
+      <w:r>
+        <w:t xml:space="preserve">Front </w:t>
+      </w:r>
+      <w:r>
+        <w:t>Right</w:t>
+      </w:r>
+      <w:r>
+        <w:t xml:space="preserve"> [Digital Pin 15</w:t>
+      </w:r>
+      <w:r>
+        <w:t>]</w:t>
+      </w:r>
+    </w:p>
+    <w:p>
+      <w:pPr>
+        <w:pStyle w:val="ListParagraph"/>
+        <w:numPr>
+          <w:ilvl w:val="1"/>
+          <w:numId w:val="4"/>
+        </w:numPr>
+      </w:pPr>
+      <w:r>
+        <w:t xml:space="preserve">Digital </w:t>
+      </w:r>
+      <w:r>
+        <w:t xml:space="preserve">In: Monitor </w:t>
+      </w:r>
+      <w:r>
+        <w:t>Rear Le</w:t>
+      </w:r>
+      <w:r>
+        <w:t>ft</w:t>
+      </w:r>
+      <w:r>
+        <w:t xml:space="preserve"> [Digital Pin 16</w:t>
+      </w:r>
+      <w:r>
+        <w:t>]</w:t>
+      </w:r>
+    </w:p>
+    <w:p>
+      <w:pPr>
+        <w:pStyle w:val="ListParagraph"/>
+        <w:numPr>
+          <w:ilvl w:val="1"/>
+          <w:numId w:val="4"/>
+        </w:numPr>
+      </w:pPr>
+      <w:r>
+        <w:t xml:space="preserve">Digital </w:t>
+      </w:r>
+      <w:r>
+        <w:t xml:space="preserve">In: Monitor </w:t>
+      </w:r>
+      <w:r>
+        <w:t xml:space="preserve">Rear </w:t>
+      </w:r>
+      <w:r>
+        <w:t>Right</w:t>
+      </w:r>
+      <w:r>
+        <w:t xml:space="preserve"> [Digital Pin 17</w:t>
+      </w:r>
+      <w:r>
+        <w:t>]</w:t>
+      </w:r>
+    </w:p>
+    <w:p>
+      <w:pPr>
+        <w:pStyle w:val="ListParagraph"/>
+        <w:numPr>
+          <w:ilvl w:val="0"/>
+          <w:numId w:val="4"/>
+        </w:numPr>
+      </w:pPr>
+      <w:r>
+        <w:t xml:space="preserve">Digital Out: </w:t>
+      </w:r>
+      <w:r>
+        <w:rPr>
+          <w:b/>
+        </w:rPr>
+        <w:t>Headlight beam direction</w:t>
+      </w:r>
+      <w:r>
+        <w:t xml:space="preserve"> Left or Right</w:t>
+      </w:r>
+      <w:r>
+        <w:t xml:space="preserve">.  For driving on the continent and then crossing to the UK, or vice versa.  No stickers are needed, rather it is under software control. </w:t>
+      </w:r>
+      <w:r>
+        <w:t xml:space="preserve"> Controls Dipped beam</w:t>
+      </w:r>
+      <w:r>
+        <w:t xml:space="preserve">  [Digital Pin 18]</w:t>
+      </w:r>
+    </w:p>
+    <w:p>
+      <w:pPr>
+        <w:pStyle w:val="ListParagraph"/>
+        <w:numPr>
+          <w:ilvl w:val="1"/>
+          <w:numId w:val="4"/>
+        </w:numPr>
+      </w:pPr>
+      <w:r>
+        <w:t>Properly to Left</w:t>
+      </w:r>
+      <w:r>
+        <w:t xml:space="preserve"> [Digital Pin 19]</w:t>
+      </w:r>
+    </w:p>
+    <w:p>
+      <w:pPr>
+        <w:pStyle w:val="ListParagraph"/>
+        <w:numPr>
+          <w:ilvl w:val="1"/>
+          <w:numId w:val="4"/>
+        </w:numPr>
+      </w:pPr>
+      <w:r>
+        <w:t>Properly to Right</w:t>
+      </w:r>
+      <w:r>
+        <w:t xml:space="preserve"> [Digital Pin 20]</w:t>
+      </w:r>
+    </w:p>
+    <w:p>
+      <w:pPr>
+        <w:pStyle w:val="ListParagraph"/>
+        <w:numPr>
+          <w:ilvl w:val="0"/>
+          <w:numId w:val="4"/>
+        </w:numPr>
+      </w:pPr>
+      <w:r>
+        <w:t xml:space="preserve">Digital Out: </w:t>
+      </w:r>
+      <w:r>
+        <w:rPr>
+          <w:b/>
+        </w:rPr>
+        <w:t>Lower</w:t>
+      </w:r>
+      <w:r>
+        <w:rPr>
+          <w:b/>
+        </w:rPr>
+        <w:t>ing of</w:t>
+      </w:r>
+      <w:r>
+        <w:rPr>
+          <w:b/>
+        </w:rPr>
+        <w:t xml:space="preserve"> headlights</w:t>
+      </w:r>
+      <w:r>
+        <w:t xml:space="preserve"> (requires further investigation)</w:t>
+      </w:r>
+      <w:r>
+        <w:t xml:space="preserve"> [Digital Pin 21-24]</w:t>
+      </w:r>
+    </w:p>
+    <w:p>
+      <w:pPr>
+        <w:pStyle w:val="ListParagraph"/>
+        <w:numPr>
+          <w:ilvl w:val="0"/>
+          <w:numId w:val="4"/>
+        </w:numPr>
+      </w:pPr>
+      <w:r>
+        <w:t xml:space="preserve">Digital Out: </w:t>
+      </w:r>
+      <w:r>
+        <w:rPr>
+          <w:b/>
+        </w:rPr>
+        <w:t xml:space="preserve">Rising of </w:t>
+      </w:r>
+      <w:r>
+        <w:rPr>
+          <w:b/>
+        </w:rPr>
+        <w:t>headlights</w:t>
+      </w:r>
+      <w:r>
+        <w:t xml:space="preserve"> (requires further investigation) – assume that details are in electronics outside of Arduino. </w:t>
+      </w:r>
+      <w:r>
+        <w:t>[Digital Pin 21-24, 4 pins, 16 positions]</w:t>
+      </w:r>
+    </w:p>
+    <w:p>
+      <w:pPr>
+        <w:pStyle w:val="ListParagraph"/>
+        <w:numPr>
+          <w:ilvl w:val="0"/>
+          <w:numId w:val="4"/>
+        </w:numPr>
+      </w:pPr>
+      <w:r>
+        <w:t xml:space="preserve">Digital Out: </w:t>
+      </w:r>
+      <w:r>
+        <w:rPr>
+          <w:b/>
+        </w:rPr>
+        <w:t>Reverse Lights</w:t>
+      </w:r>
+      <w:r>
+        <w:t xml:space="preserve"> – on or off </w:t>
+      </w:r>
+      <w:r>
+        <w:t xml:space="preserve"> [Digital Pin 25]</w:t>
+      </w:r>
+    </w:p>
+    <w:p>
+      <w:pPr>
+        <w:pStyle w:val="ListParagraph"/>
+        <w:numPr>
+          <w:ilvl w:val="1"/>
+          <w:numId w:val="4"/>
+        </w:numPr>
+      </w:pPr>
+      <w:r>
+        <w:t xml:space="preserve">Digital </w:t>
+      </w:r>
+      <w:r>
+        <w:t xml:space="preserve">In: Monitor </w:t>
+      </w:r>
+      <w:r>
+        <w:t>Le</w:t>
+      </w:r>
+      <w:r>
+        <w:t>ft</w:t>
+      </w:r>
+      <w:r>
+        <w:t xml:space="preserve"> [Digital Pin 26]</w:t>
+      </w:r>
+    </w:p>
+    <w:p>
+      <w:pPr>
+        <w:pStyle w:val="ListParagraph"/>
+        <w:numPr>
+          <w:ilvl w:val="1"/>
+          <w:numId w:val="4"/>
+        </w:numPr>
+      </w:pPr>
+      <w:r>
+        <w:t xml:space="preserve">Digital </w:t>
+      </w:r>
       <w:r>
         <w:t>In: Monitor Right</w:t>
       </w:r>
+      <w:r>
+        <w:t xml:space="preserve"> [Digital Pin 27]</w:t>
+      </w:r>
     </w:p>
     <w:p>
       <w:pPr>
@@ -475,45 +1129,719 @@
         </w:numPr>
       </w:pPr>
       <w:r>
-        <w:t>Fog light on or off</w:t>
-      </w:r>
-    </w:p>
-    <w:p>
-      <w:pPr>
-        <w:pStyle w:val="ListParagraph"/>
-        <w:numPr>
-          <w:ilvl w:val="1"/>
-          <w:numId w:val="4"/>
-        </w:numPr>
-      </w:pPr>
-      <w:r>
-        <w:t>In: Monitor Lift</w:t>
-      </w:r>
-    </w:p>
-    <w:p>
-      <w:pPr>
-        <w:pStyle w:val="ListParagraph"/>
-        <w:numPr>
-          <w:ilvl w:val="1"/>
-          <w:numId w:val="4"/>
-        </w:numPr>
-      </w:pPr>
-      <w:r>
-        <w:t>In: Monitor Right</w:t>
+        <w:t xml:space="preserve">Digital Out: </w:t>
+      </w:r>
+      <w:r>
+        <w:rPr>
+          <w:b/>
+        </w:rPr>
+        <w:t>Left turn indicator</w:t>
+      </w:r>
+      <w:r>
+        <w:t xml:space="preserve"> – on or off</w:t>
+      </w:r>
+      <w:r>
+        <w:t xml:space="preserve"> (same pins cover hazard) </w:t>
+      </w:r>
+      <w:r>
+        <w:t>[Digital Pin 28]</w:t>
+      </w:r>
+    </w:p>
+    <w:p>
+      <w:pPr>
+        <w:pStyle w:val="ListParagraph"/>
+        <w:numPr>
+          <w:ilvl w:val="1"/>
+          <w:numId w:val="4"/>
+        </w:numPr>
+      </w:pPr>
+      <w:r>
+        <w:t xml:space="preserve">Digital </w:t>
+      </w:r>
+      <w:r>
+        <w:t xml:space="preserve">In: Monitor </w:t>
+      </w:r>
+      <w:r>
+        <w:t xml:space="preserve">Front Left [Digital Pin </w:t>
+      </w:r>
+      <w:r>
+        <w:t>29</w:t>
+      </w:r>
+      <w:r>
+        <w:t>]</w:t>
+      </w:r>
+    </w:p>
+    <w:p>
+      <w:pPr>
+        <w:pStyle w:val="ListParagraph"/>
+        <w:numPr>
+          <w:ilvl w:val="1"/>
+          <w:numId w:val="4"/>
+        </w:numPr>
+      </w:pPr>
+      <w:r>
+        <w:t xml:space="preserve">Digital </w:t>
+      </w:r>
+      <w:r>
+        <w:t xml:space="preserve">In: Monitor </w:t>
+      </w:r>
+      <w:r>
+        <w:t>Rear Left [Digital Pin 30</w:t>
+      </w:r>
+      <w:r>
+        <w:t>]</w:t>
+      </w:r>
+    </w:p>
+    <w:p>
+      <w:pPr>
+        <w:pStyle w:val="ListParagraph"/>
+        <w:numPr>
+          <w:ilvl w:val="0"/>
+          <w:numId w:val="4"/>
+        </w:numPr>
+      </w:pPr>
+      <w:r>
+        <w:t xml:space="preserve">Digital Out: </w:t>
+      </w:r>
+      <w:r>
+        <w:rPr>
+          <w:b/>
+        </w:rPr>
+        <w:t>Right turn indicator</w:t>
+      </w:r>
+      <w:r>
+        <w:t xml:space="preserve"> – on or off</w:t>
+      </w:r>
+      <w:r>
+        <w:t xml:space="preserve">  [Digital Pin 31]</w:t>
+      </w:r>
+    </w:p>
+    <w:p>
+      <w:pPr>
+        <w:pStyle w:val="ListParagraph"/>
+        <w:numPr>
+          <w:ilvl w:val="1"/>
+          <w:numId w:val="4"/>
+        </w:numPr>
+      </w:pPr>
+      <w:r>
+        <w:t xml:space="preserve">Digital </w:t>
+      </w:r>
+      <w:r>
+        <w:t xml:space="preserve">In: Monitor </w:t>
+      </w:r>
+      <w:r>
+        <w:t>Front Right [Digital Pin 32</w:t>
+      </w:r>
+      <w:r>
+        <w:t>]</w:t>
+      </w:r>
+    </w:p>
+    <w:p>
+      <w:pPr>
+        <w:pStyle w:val="ListParagraph"/>
+        <w:numPr>
+          <w:ilvl w:val="1"/>
+          <w:numId w:val="4"/>
+        </w:numPr>
+      </w:pPr>
+      <w:r>
+        <w:t xml:space="preserve">Digital </w:t>
+      </w:r>
+      <w:r>
+        <w:t xml:space="preserve">In: Monitor </w:t>
+      </w:r>
+      <w:r>
+        <w:t xml:space="preserve">Rear </w:t>
+      </w:r>
+      <w:r>
+        <w:t>Right</w:t>
+      </w:r>
+      <w:r>
+        <w:t xml:space="preserve"> [Digital Pin 33</w:t>
+      </w:r>
+      <w:r>
+        <w:t>]</w:t>
+      </w:r>
+    </w:p>
+    <w:p>
+      <w:pPr>
+        <w:pStyle w:val="ListParagraph"/>
+        <w:numPr>
+          <w:ilvl w:val="0"/>
+          <w:numId w:val="4"/>
+        </w:numPr>
+      </w:pPr>
+      <w:r>
+        <w:t xml:space="preserve">Digital Out: </w:t>
+      </w:r>
+      <w:r>
+        <w:rPr>
+          <w:b/>
+        </w:rPr>
+        <w:t>Brake Light</w:t>
+      </w:r>
+      <w:r>
+        <w:t xml:space="preserve"> – on or off (same pin covers flashing</w:t>
+      </w:r>
+      <w:r>
+        <w:t xml:space="preserve"> of brake lights during an emergency stop</w:t>
+      </w:r>
+      <w:r>
+        <w:t xml:space="preserve">) </w:t>
+      </w:r>
+      <w:r>
+        <w:t>[Digital Pin 34]</w:t>
+      </w:r>
+    </w:p>
+    <w:p>
+      <w:pPr>
+        <w:pStyle w:val="ListParagraph"/>
+        <w:numPr>
+          <w:ilvl w:val="1"/>
+          <w:numId w:val="4"/>
+        </w:numPr>
+      </w:pPr>
+      <w:r>
+        <w:t xml:space="preserve">Digital </w:t>
+      </w:r>
+      <w:r>
+        <w:t xml:space="preserve">In: Monitor </w:t>
+      </w:r>
+      <w:r>
+        <w:t>Rear Left [Digital Pin 35</w:t>
+      </w:r>
+      <w:r>
+        <w:t>]</w:t>
+      </w:r>
+    </w:p>
+    <w:p>
+      <w:pPr>
+        <w:pStyle w:val="ListParagraph"/>
+        <w:numPr>
+          <w:ilvl w:val="1"/>
+          <w:numId w:val="4"/>
+        </w:numPr>
+      </w:pPr>
+      <w:r>
+        <w:t xml:space="preserve">Digital </w:t>
+      </w:r>
+      <w:r>
+        <w:t xml:space="preserve">In: Monitor </w:t>
+      </w:r>
+      <w:r>
+        <w:t xml:space="preserve">Rear </w:t>
+      </w:r>
+      <w:r>
+        <w:t>Right</w:t>
+      </w:r>
+      <w:r>
+        <w:t xml:space="preserve"> [Digital Pin 36</w:t>
+      </w:r>
+      <w:r>
+        <w:t>]</w:t>
+      </w:r>
+    </w:p>
+    <w:p>
+      <w:pPr>
+        <w:pStyle w:val="ListParagraph"/>
+        <w:numPr>
+          <w:ilvl w:val="0"/>
+          <w:numId w:val="4"/>
+        </w:numPr>
+      </w:pPr>
+      <w:r>
+        <w:t xml:space="preserve">LRU Release from central control.  These pins are not monitored.  If LRU sticks to release do the following:  Ask software to retract bolt.  Then use a rod through a hole to push it out. </w:t>
+      </w:r>
+    </w:p>
+    <w:p>
+      <w:pPr>
+        <w:pStyle w:val="ListParagraph"/>
+        <w:numPr>
+          <w:ilvl w:val="1"/>
+          <w:numId w:val="4"/>
+        </w:numPr>
+      </w:pPr>
+      <w:r>
+        <w:t>White Curved Front</w:t>
+      </w:r>
+      <w:r>
+        <w:t xml:space="preserve"> Left [Digital Pin 37]</w:t>
+      </w:r>
+    </w:p>
+    <w:p>
+      <w:pPr>
+        <w:pStyle w:val="ListParagraph"/>
+        <w:numPr>
+          <w:ilvl w:val="1"/>
+          <w:numId w:val="4"/>
+        </w:numPr>
+      </w:pPr>
+      <w:r>
+        <w:t>White Curved Front</w:t>
+      </w:r>
+      <w:r>
+        <w:t xml:space="preserve"> Right [Digital Pin 38]</w:t>
+      </w:r>
+    </w:p>
+    <w:p>
+      <w:pPr>
+        <w:pStyle w:val="ListParagraph"/>
+        <w:numPr>
+          <w:ilvl w:val="1"/>
+          <w:numId w:val="4"/>
+        </w:numPr>
+      </w:pPr>
+      <w:r>
+        <w:t>Red</w:t>
+      </w:r>
+      <w:r>
+        <w:t xml:space="preserve"> Curved </w:t>
+      </w:r>
+      <w:r>
+        <w:t>Rear Left [Digital Pin 39</w:t>
+      </w:r>
+      <w:r>
+        <w:t>]</w:t>
+      </w:r>
+    </w:p>
+    <w:p>
+      <w:pPr>
+        <w:pStyle w:val="ListParagraph"/>
+        <w:numPr>
+          <w:ilvl w:val="1"/>
+          <w:numId w:val="4"/>
+        </w:numPr>
+      </w:pPr>
+      <w:r>
+        <w:t>Red</w:t>
+      </w:r>
+      <w:r>
+        <w:t xml:space="preserve"> Curved </w:t>
+      </w:r>
+      <w:r>
+        <w:t xml:space="preserve">Rear Right [Digital Pin </w:t>
+      </w:r>
+      <w:r>
+        <w:t>40</w:t>
+      </w:r>
+      <w:r>
+        <w:t>]</w:t>
+      </w:r>
+    </w:p>
+    <w:p>
+      <w:pPr>
+        <w:pStyle w:val="ListParagraph"/>
+        <w:numPr>
+          <w:ilvl w:val="1"/>
+          <w:numId w:val="4"/>
+        </w:numPr>
+      </w:pPr>
+      <w:r>
+        <w:t>Amber</w:t>
+      </w:r>
+      <w:r>
+        <w:t xml:space="preserve"> Curved Front</w:t>
+      </w:r>
+      <w:r>
+        <w:t xml:space="preserve"> Left [Digital Pin </w:t>
+      </w:r>
+      <w:r>
+        <w:t>41</w:t>
+      </w:r>
+      <w:r>
+        <w:t>]</w:t>
+      </w:r>
+    </w:p>
+    <w:p>
+      <w:pPr>
+        <w:pStyle w:val="ListParagraph"/>
+        <w:numPr>
+          <w:ilvl w:val="1"/>
+          <w:numId w:val="4"/>
+        </w:numPr>
+      </w:pPr>
+      <w:r>
+        <w:t>Amber</w:t>
+      </w:r>
+      <w:r>
+        <w:t xml:space="preserve"> </w:t>
+      </w:r>
+      <w:r>
+        <w:t>Curved Front</w:t>
+      </w:r>
+      <w:r>
+        <w:t xml:space="preserve"> Right [Digital Pin </w:t>
+      </w:r>
+      <w:r>
+        <w:t>42</w:t>
+      </w:r>
+      <w:r>
+        <w:t>]</w:t>
+      </w:r>
+    </w:p>
+    <w:p>
+      <w:pPr>
+        <w:pStyle w:val="ListParagraph"/>
+        <w:numPr>
+          <w:ilvl w:val="1"/>
+          <w:numId w:val="4"/>
+        </w:numPr>
+      </w:pPr>
+      <w:r>
+        <w:t>Amber</w:t>
+      </w:r>
+      <w:r>
+        <w:t xml:space="preserve"> </w:t>
+      </w:r>
+      <w:r>
+        <w:t xml:space="preserve">Curved </w:t>
+      </w:r>
+      <w:r>
+        <w:t>Rear</w:t>
+      </w:r>
+      <w:r>
+        <w:t xml:space="preserve"> Left [Digital Pin </w:t>
+      </w:r>
+      <w:r>
+        <w:t>43</w:t>
+      </w:r>
+      <w:r>
+        <w:t>]</w:t>
+      </w:r>
+    </w:p>
+    <w:p>
+      <w:pPr>
+        <w:pStyle w:val="ListParagraph"/>
+        <w:numPr>
+          <w:ilvl w:val="1"/>
+          <w:numId w:val="4"/>
+        </w:numPr>
+      </w:pPr>
+      <w:r>
+        <w:t>Amber</w:t>
+      </w:r>
+      <w:r>
+        <w:t xml:space="preserve"> </w:t>
+      </w:r>
+      <w:r>
+        <w:t xml:space="preserve">Curved </w:t>
+      </w:r>
+      <w:r>
+        <w:t>Rear</w:t>
+      </w:r>
+      <w:r>
+        <w:t xml:space="preserve"> </w:t>
+      </w:r>
+      <w:r>
+        <w:t xml:space="preserve">Right [Digital Pin </w:t>
+      </w:r>
+      <w:r>
+        <w:t>44</w:t>
+      </w:r>
+      <w:r>
+        <w:t>]</w:t>
+      </w:r>
+    </w:p>
+    <w:p>
+      <w:pPr>
+        <w:pStyle w:val="ListParagraph"/>
+        <w:numPr>
+          <w:ilvl w:val="1"/>
+          <w:numId w:val="4"/>
+        </w:numPr>
+      </w:pPr>
+      <w:r>
+        <w:t xml:space="preserve">White Curved </w:t>
+      </w:r>
+      <w:r>
+        <w:t>Rear Left [Digital Pin 45]</w:t>
+      </w:r>
+    </w:p>
+    <w:p>
+      <w:pPr>
+        <w:pStyle w:val="ListParagraph"/>
+        <w:numPr>
+          <w:ilvl w:val="1"/>
+          <w:numId w:val="4"/>
+        </w:numPr>
+      </w:pPr>
+      <w:r>
+        <w:t xml:space="preserve">White Curved </w:t>
+      </w:r>
+      <w:r>
+        <w:t>Rear</w:t>
+      </w:r>
+      <w:r>
+        <w:t xml:space="preserve"> Right [Digital Pin 46]</w:t>
+      </w:r>
+    </w:p>
+    <w:p>
+      <w:pPr>
+        <w:pStyle w:val="ListParagraph"/>
+        <w:numPr>
+          <w:ilvl w:val="1"/>
+          <w:numId w:val="4"/>
+        </w:numPr>
+      </w:pPr>
+      <w:r>
+        <w:t>White Straight</w:t>
+      </w:r>
+      <w:r>
+        <w:t xml:space="preserve"> Interior</w:t>
+      </w:r>
+      <w:r>
+        <w:t xml:space="preserve"> </w:t>
+      </w:r>
+      <w:r>
+        <w:t xml:space="preserve">[Digital Pin </w:t>
+      </w:r>
+      <w:r>
+        <w:t>47</w:t>
+      </w:r>
+      <w:r>
+        <w:t>]</w:t>
+      </w:r>
+    </w:p>
+    <w:p>
+      <w:pPr>
+        <w:pStyle w:val="ListParagraph"/>
+        <w:numPr>
+          <w:ilvl w:val="1"/>
+          <w:numId w:val="4"/>
+        </w:numPr>
+      </w:pPr>
+      <w:r>
+        <w:t>White Straight Exterior</w:t>
+      </w:r>
+      <w:r>
+        <w:t xml:space="preserve"> Front </w:t>
+      </w:r>
+      <w:r>
+        <w:t xml:space="preserve">[Digital Pin </w:t>
+      </w:r>
+      <w:r>
+        <w:t>48</w:t>
+      </w:r>
+      <w:r>
+        <w:t>]</w:t>
+      </w:r>
+    </w:p>
+    <w:p>
+      <w:pPr>
+        <w:pStyle w:val="ListParagraph"/>
+        <w:numPr>
+          <w:ilvl w:val="1"/>
+          <w:numId w:val="4"/>
+        </w:numPr>
+      </w:pPr>
+      <w:r>
+        <w:t xml:space="preserve">White Straight Exterior </w:t>
+      </w:r>
+      <w:r>
+        <w:t>Rear</w:t>
+      </w:r>
+      <w:r>
+        <w:t xml:space="preserve"> [Digital Pin </w:t>
+      </w:r>
+      <w:r>
+        <w:t>49</w:t>
+      </w:r>
+      <w:r>
+        <w:t>]</w:t>
+      </w:r>
+    </w:p>
+    <w:p>
+      <w:pPr>
+        <w:pStyle w:val="ListParagraph"/>
+        <w:numPr>
+          <w:ilvl w:val="1"/>
+          <w:numId w:val="4"/>
+        </w:numPr>
+      </w:pPr>
+      <w:r>
+        <w:t>Red Straight</w:t>
+      </w:r>
+      <w:r>
+        <w:t xml:space="preserve"> </w:t>
+      </w:r>
+      <w:r>
+        <w:t xml:space="preserve">[Digital Pin </w:t>
+      </w:r>
+      <w:r>
+        <w:t>50</w:t>
+      </w:r>
+      <w:r>
+        <w:t>]</w:t>
+      </w:r>
+    </w:p>
+    <w:p>
+      <w:pPr>
+        <w:pStyle w:val="ListParagraph"/>
+        <w:numPr>
+          <w:ilvl w:val="0"/>
+          <w:numId w:val="4"/>
+        </w:numPr>
+      </w:pPr>
+      <w:r>
+        <w:t>LRU Spares Release</w:t>
+      </w:r>
+    </w:p>
+    <w:p>
+      <w:pPr>
+        <w:pStyle w:val="ListParagraph"/>
+        <w:numPr>
+          <w:ilvl w:val="1"/>
+          <w:numId w:val="3"/>
+        </w:numPr>
+      </w:pPr>
+      <w:r>
+        <w:t>White Curved Front</w:t>
+      </w:r>
+      <w:r>
+        <w:t xml:space="preserve"> </w:t>
+      </w:r>
+      <w:r>
+        <w:t xml:space="preserve">[Digital Pin </w:t>
+      </w:r>
+      <w:r>
+        <w:t>51</w:t>
+      </w:r>
+      <w:r>
+        <w:t>]</w:t>
+      </w:r>
+    </w:p>
+    <w:p>
+      <w:pPr>
+        <w:pStyle w:val="ListParagraph"/>
+        <w:numPr>
+          <w:ilvl w:val="1"/>
+          <w:numId w:val="3"/>
+        </w:numPr>
+      </w:pPr>
+      <w:r>
+        <w:t>Red Curved</w:t>
+      </w:r>
+      <w:r>
+        <w:t xml:space="preserve"> (for rear brake lights)</w:t>
+      </w:r>
+      <w:r>
+        <w:t xml:space="preserve"> </w:t>
+      </w:r>
+      <w:r>
+        <w:t xml:space="preserve">[Digital Pin </w:t>
+      </w:r>
+      <w:r>
+        <w:t>52</w:t>
+      </w:r>
+      <w:r>
+        <w:t>]</w:t>
+      </w:r>
+      <w:r>
+        <w:t xml:space="preserve"> </w:t>
+      </w:r>
+    </w:p>
+    <w:p>
+      <w:pPr>
+        <w:pStyle w:val="ListParagraph"/>
+        <w:numPr>
+          <w:ilvl w:val="1"/>
+          <w:numId w:val="3"/>
+        </w:numPr>
+      </w:pPr>
+      <w:r>
+        <w:t>Amber Curved</w:t>
+      </w:r>
+      <w:r>
+        <w:t xml:space="preserve"> (for indicators)</w:t>
+      </w:r>
+      <w:r>
+        <w:t xml:space="preserve"> </w:t>
+      </w:r>
+      <w:r>
+        <w:t xml:space="preserve">[Digital Pin </w:t>
+      </w:r>
+      <w:r>
+        <w:t>53</w:t>
+      </w:r>
+      <w:r>
+        <w:t>]</w:t>
+      </w:r>
+    </w:p>
+    <w:p>
+      <w:pPr>
+        <w:pStyle w:val="ListParagraph"/>
+        <w:numPr>
+          <w:ilvl w:val="1"/>
+          <w:numId w:val="3"/>
+        </w:numPr>
+      </w:pPr>
+      <w:r>
+        <w:t>White Straight Exterior (for number plates)</w:t>
+      </w:r>
+      <w:r>
+        <w:t xml:space="preserve"> </w:t>
+      </w:r>
+      <w:r>
+        <w:t xml:space="preserve">[Digital Pin </w:t>
+      </w:r>
+      <w:r>
+        <w:t>54</w:t>
+      </w:r>
+      <w:r>
+        <w:t>]</w:t>
+      </w:r>
+    </w:p>
+    <w:p>
+      <w:pPr>
+        <w:pStyle w:val="ListParagraph"/>
+        <w:numPr>
+          <w:ilvl w:val="1"/>
+          <w:numId w:val="3"/>
+        </w:numPr>
+      </w:pPr>
+      <w:r>
+        <w:t>Red Straight</w:t>
+      </w:r>
+      <w:r>
+        <w:t>.</w:t>
+      </w:r>
+      <w:r>
+        <w:t xml:space="preserve"> </w:t>
+      </w:r>
+      <w:r>
+        <w:t xml:space="preserve">[Digital Pin </w:t>
+      </w:r>
+      <w:r>
+        <w:t>55</w:t>
       </w:r>
       <w:bookmarkStart w:id="0" w:name="_GoBack"/>
       <w:bookmarkEnd w:id="0"/>
+      <w:r>
+        <w:t>]</w:t>
+      </w:r>
+    </w:p>
+    <w:p/>
+    <w:p/>
+    <w:p/>
+    <w:p>
+      <w:pPr>
+        <w:pStyle w:val="Heading1"/>
+      </w:pPr>
+      <w:r>
+        <w:t>Functions</w:t>
+      </w:r>
     </w:p>
     <w:p>
       <w:pPr>
         <w:pStyle w:val="ListParagraph"/>
         <w:numPr>
           <w:ilvl w:val="0"/>
-          <w:numId w:val="4"/>
-        </w:numPr>
-      </w:pPr>
-      <w:r>
-        <w:t>Headlight beam direction Left or Right</w:t>
+          <w:numId w:val="6"/>
+        </w:numPr>
+      </w:pPr>
+      <w:r>
+        <w:t>Hazard lights – delivered from software</w:t>
       </w:r>
     </w:p>
     <w:p>
@@ -521,83 +1849,959 @@
         <w:pStyle w:val="ListParagraph"/>
         <w:numPr>
           <w:ilvl w:val="0"/>
-          <w:numId w:val="4"/>
-        </w:numPr>
-      </w:pPr>
-      <w:r>
-        <w:t>Lower headlights (requires further investigation)</w:t>
-      </w:r>
-    </w:p>
-    <w:p>
-      <w:pPr>
-        <w:pStyle w:val="ListParagraph"/>
+          <w:numId w:val="6"/>
+        </w:numPr>
+      </w:pPr>
+      <w:r>
+        <w:t xml:space="preserve">System tells you which LRU is faulty, releases it and releases the right spare for you. </w:t>
+      </w:r>
+    </w:p>
+    <w:p>
+      <w:pPr>
+        <w:pBdr>
+          <w:bottom w:val="double" w:sz="6" w:space="1" w:color="auto"/>
+        </w:pBdr>
+      </w:pPr>
+    </w:p>
+    <w:p>
+      <w:pPr>
+        <w:pBdr>
+          <w:bottom w:val="double" w:sz="6" w:space="1" w:color="auto"/>
+        </w:pBdr>
+      </w:pPr>
+    </w:p>
+    <w:p>
+      <w:pPr>
+        <w:pBdr>
+          <w:bottom w:val="double" w:sz="6" w:space="1" w:color="auto"/>
+        </w:pBdr>
+      </w:pPr>
+    </w:p>
+    <w:p>
+      <w:pPr>
+        <w:pStyle w:val="Heading1"/>
+      </w:pPr>
+      <w:r>
+        <w:t>MOT Tests on lights</w:t>
+      </w:r>
+    </w:p>
+    <w:p>
+      <w:pPr>
+        <w:widowControl w:val="0"/>
+        <w:autoSpaceDE w:val="0"/>
+        <w:autoSpaceDN w:val="0"/>
+        <w:adjustRightInd w:val="0"/>
+        <w:spacing w:before="0" w:after="0"/>
+        <w:rPr>
+          <w:rFonts w:ascii="Arial" w:hAnsi="Arial" w:cs="Arial"/>
+          <w:sz w:val="20"/>
+          <w:szCs w:val="20"/>
+          <w:lang w:eastAsia="ja-JP"/>
+        </w:rPr>
+      </w:pPr>
+      <w:r>
+        <w:rPr>
+          <w:rFonts w:ascii="Arial" w:hAnsi="Arial" w:cs="Arial"/>
+          <w:sz w:val="20"/>
+          <w:szCs w:val="20"/>
+          <w:lang w:eastAsia="ja-JP"/>
+        </w:rPr>
+        <w:t>Front, rear, brake, fog, indicator and registration plate lights and rear reflectors must:</w:t>
+      </w:r>
+    </w:p>
+    <w:p>
+      <w:pPr>
+        <w:widowControl w:val="0"/>
         <w:numPr>
           <w:ilvl w:val="0"/>
-          <w:numId w:val="4"/>
-        </w:numPr>
-      </w:pPr>
-      <w:r>
-        <w:t>Raise</w:t>
-      </w:r>
-      <w:r>
-        <w:t xml:space="preserve"> </w:t>
-      </w:r>
-      <w:r>
-        <w:t xml:space="preserve">headlights (requires further investigation) – assume that details are in electronics outside of Arduino. </w:t>
-      </w:r>
-    </w:p>
-    <w:p>
-      <w:pPr>
-        <w:pStyle w:val="ListParagraph"/>
+          <w:numId w:val="5"/>
+        </w:numPr>
+        <w:tabs>
+          <w:tab w:val="left" w:pos="220"/>
+          <w:tab w:val="left" w:pos="720"/>
+        </w:tabs>
+        <w:autoSpaceDE w:val="0"/>
+        <w:autoSpaceDN w:val="0"/>
+        <w:adjustRightInd w:val="0"/>
+        <w:spacing w:before="0" w:after="0"/>
+        <w:ind w:hanging="720"/>
+        <w:rPr>
+          <w:rFonts w:ascii="Arial" w:hAnsi="Arial" w:cs="Arial"/>
+          <w:sz w:val="20"/>
+          <w:szCs w:val="20"/>
+          <w:lang w:eastAsia="ja-JP"/>
+        </w:rPr>
+      </w:pPr>
+      <w:r>
+        <w:rPr>
+          <w:rFonts w:ascii="Arial" w:hAnsi="Arial" w:cs="Arial"/>
+          <w:kern w:val="1"/>
+          <w:sz w:val="20"/>
+          <w:szCs w:val="20"/>
+          <w:lang w:eastAsia="ja-JP"/>
+        </w:rPr>
+        <w:tab/>
+      </w:r>
+      <w:r>
+        <w:rPr>
+          <w:rFonts w:ascii="Arial" w:hAnsi="Arial" w:cs="Arial"/>
+          <w:kern w:val="1"/>
+          <w:sz w:val="20"/>
+          <w:szCs w:val="20"/>
+          <w:lang w:eastAsia="ja-JP"/>
+        </w:rPr>
+        <w:tab/>
+      </w:r>
+      <w:r>
+        <w:rPr>
+          <w:rFonts w:ascii="Arial" w:hAnsi="Arial" w:cs="Arial"/>
+          <w:sz w:val="20"/>
+          <w:szCs w:val="20"/>
+          <w:lang w:eastAsia="ja-JP"/>
+        </w:rPr>
+        <w:t>Be correctly positioned and secure</w:t>
+      </w:r>
+    </w:p>
+    <w:p>
+      <w:pPr>
+        <w:widowControl w:val="0"/>
         <w:numPr>
           <w:ilvl w:val="0"/>
-          <w:numId w:val="4"/>
-        </w:numPr>
-      </w:pPr>
-      <w:r>
-        <w:t xml:space="preserve">Reverse Lights – on or off </w:t>
-      </w:r>
-    </w:p>
-    <w:p>
-      <w:pPr>
-        <w:pStyle w:val="ListParagraph"/>
+          <w:numId w:val="5"/>
+        </w:numPr>
+        <w:tabs>
+          <w:tab w:val="left" w:pos="220"/>
+          <w:tab w:val="left" w:pos="720"/>
+        </w:tabs>
+        <w:autoSpaceDE w:val="0"/>
+        <w:autoSpaceDN w:val="0"/>
+        <w:adjustRightInd w:val="0"/>
+        <w:spacing w:before="0" w:after="0"/>
+        <w:ind w:hanging="720"/>
+        <w:rPr>
+          <w:rFonts w:ascii="Arial" w:hAnsi="Arial" w:cs="Arial"/>
+          <w:sz w:val="20"/>
+          <w:szCs w:val="20"/>
+          <w:lang w:eastAsia="ja-JP"/>
+        </w:rPr>
+      </w:pPr>
+      <w:r>
+        <w:rPr>
+          <w:rFonts w:ascii="Arial" w:hAnsi="Arial" w:cs="Arial"/>
+          <w:kern w:val="1"/>
+          <w:sz w:val="20"/>
+          <w:szCs w:val="20"/>
+          <w:lang w:eastAsia="ja-JP"/>
+        </w:rPr>
+        <w:tab/>
+      </w:r>
+      <w:r>
+        <w:rPr>
+          <w:rFonts w:ascii="Arial" w:hAnsi="Arial" w:cs="Arial"/>
+          <w:kern w:val="1"/>
+          <w:sz w:val="20"/>
+          <w:szCs w:val="20"/>
+          <w:lang w:eastAsia="ja-JP"/>
+        </w:rPr>
+        <w:tab/>
+      </w:r>
+      <w:r>
+        <w:rPr>
+          <w:rFonts w:ascii="Arial" w:hAnsi="Arial" w:cs="Arial"/>
+          <w:sz w:val="20"/>
+          <w:szCs w:val="20"/>
+          <w:lang w:eastAsia="ja-JP"/>
+        </w:rPr>
+        <w:t>Not be obscured</w:t>
+      </w:r>
+    </w:p>
+    <w:p>
+      <w:pPr>
+        <w:widowControl w:val="0"/>
         <w:numPr>
           <w:ilvl w:val="0"/>
-          <w:numId w:val="4"/>
-        </w:numPr>
-      </w:pPr>
-      <w:r>
-        <w:t>Left turn indicator – on or off</w:t>
-      </w:r>
-      <w:r>
-        <w:t xml:space="preserve"> (same pins cover hazard) </w:t>
-      </w:r>
-    </w:p>
-    <w:p>
-      <w:pPr>
-        <w:pStyle w:val="ListParagraph"/>
+          <w:numId w:val="5"/>
+        </w:numPr>
+        <w:tabs>
+          <w:tab w:val="left" w:pos="220"/>
+          <w:tab w:val="left" w:pos="720"/>
+        </w:tabs>
+        <w:autoSpaceDE w:val="0"/>
+        <w:autoSpaceDN w:val="0"/>
+        <w:adjustRightInd w:val="0"/>
+        <w:spacing w:before="0" w:after="0"/>
+        <w:ind w:hanging="720"/>
+        <w:rPr>
+          <w:rFonts w:ascii="Arial" w:hAnsi="Arial" w:cs="Arial"/>
+          <w:sz w:val="20"/>
+          <w:szCs w:val="20"/>
+          <w:lang w:eastAsia="ja-JP"/>
+        </w:rPr>
+      </w:pPr>
+      <w:r>
+        <w:rPr>
+          <w:rFonts w:ascii="Arial" w:hAnsi="Arial" w:cs="Arial"/>
+          <w:kern w:val="1"/>
+          <w:sz w:val="20"/>
+          <w:szCs w:val="20"/>
+          <w:lang w:eastAsia="ja-JP"/>
+        </w:rPr>
+        <w:tab/>
+      </w:r>
+      <w:r>
+        <w:rPr>
+          <w:rFonts w:ascii="Arial" w:hAnsi="Arial" w:cs="Arial"/>
+          <w:kern w:val="1"/>
+          <w:sz w:val="20"/>
+          <w:szCs w:val="20"/>
+          <w:lang w:eastAsia="ja-JP"/>
+        </w:rPr>
+        <w:tab/>
+      </w:r>
+      <w:r>
+        <w:rPr>
+          <w:rFonts w:ascii="Arial" w:hAnsi="Arial" w:cs="Arial"/>
+          <w:sz w:val="20"/>
+          <w:szCs w:val="20"/>
+          <w:lang w:eastAsia="ja-JP"/>
+        </w:rPr>
+        <w:t>Be in good condition</w:t>
+      </w:r>
+    </w:p>
+    <w:p>
+      <w:pPr>
+        <w:widowControl w:val="0"/>
         <w:numPr>
           <w:ilvl w:val="0"/>
-          <w:numId w:val="4"/>
-        </w:numPr>
-      </w:pPr>
-      <w:r>
-        <w:t>Right turn indicator – on or off</w:t>
-      </w:r>
-    </w:p>
-    <w:p>
-      <w:pPr>
-        <w:pStyle w:val="ListParagraph"/>
+          <w:numId w:val="5"/>
+        </w:numPr>
+        <w:tabs>
+          <w:tab w:val="left" w:pos="220"/>
+          <w:tab w:val="left" w:pos="720"/>
+        </w:tabs>
+        <w:autoSpaceDE w:val="0"/>
+        <w:autoSpaceDN w:val="0"/>
+        <w:adjustRightInd w:val="0"/>
+        <w:spacing w:before="0" w:after="0"/>
+        <w:ind w:hanging="720"/>
+        <w:rPr>
+          <w:rFonts w:ascii="Arial" w:hAnsi="Arial" w:cs="Arial"/>
+          <w:sz w:val="20"/>
+          <w:szCs w:val="20"/>
+          <w:lang w:eastAsia="ja-JP"/>
+        </w:rPr>
+      </w:pPr>
+      <w:r>
+        <w:rPr>
+          <w:rFonts w:ascii="Arial" w:hAnsi="Arial" w:cs="Arial"/>
+          <w:kern w:val="1"/>
+          <w:sz w:val="20"/>
+          <w:szCs w:val="20"/>
+          <w:lang w:eastAsia="ja-JP"/>
+        </w:rPr>
+        <w:tab/>
+      </w:r>
+      <w:r>
+        <w:rPr>
+          <w:rFonts w:ascii="Arial" w:hAnsi="Arial" w:cs="Arial"/>
+          <w:kern w:val="1"/>
+          <w:sz w:val="20"/>
+          <w:szCs w:val="20"/>
+          <w:lang w:eastAsia="ja-JP"/>
+        </w:rPr>
+        <w:tab/>
+      </w:r>
+      <w:r>
+        <w:rPr>
+          <w:rFonts w:ascii="Arial" w:hAnsi="Arial" w:cs="Arial"/>
+          <w:sz w:val="20"/>
+          <w:szCs w:val="20"/>
+          <w:lang w:eastAsia="ja-JP"/>
+        </w:rPr>
+        <w:t>Show the correct colour (a bluish tinge to front headlights is acceptable as long as the predominant colour is white)</w:t>
+      </w:r>
+    </w:p>
+    <w:p>
+      <w:pPr>
+        <w:widowControl w:val="0"/>
         <w:numPr>
           <w:ilvl w:val="0"/>
-          <w:numId w:val="4"/>
-        </w:numPr>
-      </w:pPr>
-      <w:r>
-        <w:t xml:space="preserve">Brake Light – on or off (same pin covers flashing) </w:t>
-      </w:r>
-    </w:p>
-    <w:p/>
+          <w:numId w:val="5"/>
+        </w:numPr>
+        <w:tabs>
+          <w:tab w:val="left" w:pos="220"/>
+          <w:tab w:val="left" w:pos="720"/>
+        </w:tabs>
+        <w:autoSpaceDE w:val="0"/>
+        <w:autoSpaceDN w:val="0"/>
+        <w:adjustRightInd w:val="0"/>
+        <w:spacing w:before="0" w:after="0"/>
+        <w:ind w:hanging="720"/>
+        <w:rPr>
+          <w:rFonts w:ascii="Arial" w:hAnsi="Arial" w:cs="Arial"/>
+          <w:sz w:val="20"/>
+          <w:szCs w:val="20"/>
+          <w:lang w:eastAsia="ja-JP"/>
+        </w:rPr>
+      </w:pPr>
+      <w:r>
+        <w:rPr>
+          <w:rFonts w:ascii="Arial" w:hAnsi="Arial" w:cs="Arial"/>
+          <w:kern w:val="1"/>
+          <w:sz w:val="20"/>
+          <w:szCs w:val="20"/>
+          <w:lang w:eastAsia="ja-JP"/>
+        </w:rPr>
+        <w:tab/>
+      </w:r>
+      <w:r>
+        <w:rPr>
+          <w:rFonts w:ascii="Arial" w:hAnsi="Arial" w:cs="Arial"/>
+          <w:kern w:val="1"/>
+          <w:sz w:val="20"/>
+          <w:szCs w:val="20"/>
+          <w:lang w:eastAsia="ja-JP"/>
+        </w:rPr>
+        <w:tab/>
+      </w:r>
+      <w:r>
+        <w:rPr>
+          <w:rFonts w:ascii="Arial" w:hAnsi="Arial" w:cs="Arial"/>
+          <w:sz w:val="20"/>
+          <w:szCs w:val="20"/>
+          <w:lang w:eastAsia="ja-JP"/>
+        </w:rPr>
+        <w:t>Not be adversely affected by the operation of any other light</w:t>
+      </w:r>
+    </w:p>
+    <w:p>
+      <w:pPr>
+        <w:widowControl w:val="0"/>
+        <w:numPr>
+          <w:ilvl w:val="0"/>
+          <w:numId w:val="5"/>
+        </w:numPr>
+        <w:tabs>
+          <w:tab w:val="left" w:pos="220"/>
+          <w:tab w:val="left" w:pos="720"/>
+        </w:tabs>
+        <w:autoSpaceDE w:val="0"/>
+        <w:autoSpaceDN w:val="0"/>
+        <w:adjustRightInd w:val="0"/>
+        <w:spacing w:before="0" w:after="0"/>
+        <w:ind w:hanging="720"/>
+        <w:rPr>
+          <w:rFonts w:ascii="Arial" w:hAnsi="Arial" w:cs="Arial"/>
+          <w:sz w:val="20"/>
+          <w:szCs w:val="20"/>
+          <w:lang w:eastAsia="ja-JP"/>
+        </w:rPr>
+      </w:pPr>
+      <w:r>
+        <w:rPr>
+          <w:rFonts w:ascii="Arial" w:hAnsi="Arial" w:cs="Arial"/>
+          <w:kern w:val="1"/>
+          <w:sz w:val="20"/>
+          <w:szCs w:val="20"/>
+          <w:lang w:eastAsia="ja-JP"/>
+        </w:rPr>
+        <w:tab/>
+      </w:r>
+      <w:r>
+        <w:rPr>
+          <w:rFonts w:ascii="Arial" w:hAnsi="Arial" w:cs="Arial"/>
+          <w:kern w:val="1"/>
+          <w:sz w:val="20"/>
+          <w:szCs w:val="20"/>
+          <w:lang w:eastAsia="ja-JP"/>
+        </w:rPr>
+        <w:tab/>
+      </w:r>
+      <w:r>
+        <w:rPr>
+          <w:rFonts w:ascii="Arial" w:hAnsi="Arial" w:cs="Arial"/>
+          <w:sz w:val="20"/>
+          <w:szCs w:val="20"/>
+          <w:lang w:eastAsia="ja-JP"/>
+        </w:rPr>
+        <w:t>Illuminate with a single operation of the switch</w:t>
+      </w:r>
+    </w:p>
+    <w:p>
+      <w:pPr>
+        <w:widowControl w:val="0"/>
+        <w:autoSpaceDE w:val="0"/>
+        <w:autoSpaceDN w:val="0"/>
+        <w:adjustRightInd w:val="0"/>
+        <w:spacing w:before="0" w:after="0"/>
+        <w:rPr>
+          <w:rFonts w:ascii="Arial" w:hAnsi="Arial" w:cs="Arial"/>
+          <w:sz w:val="20"/>
+          <w:szCs w:val="20"/>
+          <w:lang w:eastAsia="ja-JP"/>
+        </w:rPr>
+      </w:pPr>
+      <w:r>
+        <w:rPr>
+          <w:rFonts w:ascii="Arial" w:hAnsi="Arial" w:cs="Arial"/>
+          <w:sz w:val="20"/>
+          <w:szCs w:val="20"/>
+          <w:lang w:eastAsia="ja-JP"/>
+        </w:rPr>
+        <w:t>Pairs of lights must emit light of the same colour, size and shape.</w:t>
+      </w:r>
+    </w:p>
+    <w:p>
+      <w:pPr>
+        <w:rPr>
+          <w:rFonts w:ascii="Arial" w:hAnsi="Arial" w:cs="Arial"/>
+          <w:sz w:val="20"/>
+          <w:szCs w:val="20"/>
+          <w:lang w:eastAsia="ja-JP"/>
+        </w:rPr>
+      </w:pPr>
+      <w:r>
+        <w:rPr>
+          <w:rFonts w:ascii="Arial" w:hAnsi="Arial" w:cs="Arial"/>
+          <w:sz w:val="20"/>
+          <w:szCs w:val="20"/>
+          <w:lang w:eastAsia="ja-JP"/>
+        </w:rPr>
+        <w:t>Headlight aim (both dip beam and main beam) should be below the horizontal, so as not to dazzle other drivers.</w:t>
+      </w:r>
+    </w:p>
+    <w:p>
+      <w:pPr>
+        <w:rPr>
+          <w:rFonts w:ascii="Arial" w:hAnsi="Arial" w:cs="Arial"/>
+          <w:sz w:val="20"/>
+          <w:szCs w:val="20"/>
+          <w:lang w:eastAsia="ja-JP"/>
+        </w:rPr>
+      </w:pPr>
+    </w:p>
+    <w:p>
+      <w:pPr>
+        <w:rPr>
+          <w:sz w:val="20"/>
+          <w:szCs w:val="20"/>
+        </w:rPr>
+      </w:pPr>
+      <w:r>
+        <w:rPr>
+          <w:sz w:val="20"/>
+          <w:szCs w:val="20"/>
+        </w:rPr>
+        <w:t>MOT Test of Lights</w:t>
+      </w:r>
+    </w:p>
+    <w:p>
+      <w:pPr>
+        <w:rPr>
+          <w:sz w:val="20"/>
+          <w:szCs w:val="20"/>
+        </w:rPr>
+      </w:pPr>
+      <w:r>
+        <w:rPr>
+          <w:sz w:val="20"/>
+          <w:szCs w:val="20"/>
+        </w:rPr>
+        <w:t>The headlamps are checked for alignment with a Beam Setter. The headlamp beam image will be a fail if it is clearly incorrect. After first aligning the equipment with the vehicle, the left and right headlamp beams are checked to ensure they are correctly set so as not to dazzle other road users.</w:t>
+      </w:r>
+    </w:p>
+    <w:p>
+      <w:pPr>
+        <w:rPr>
+          <w:sz w:val="20"/>
+          <w:szCs w:val="20"/>
+        </w:rPr>
+      </w:pPr>
+    </w:p>
+    <w:p>
+      <w:pPr>
+        <w:rPr>
+          <w:sz w:val="20"/>
+          <w:szCs w:val="20"/>
+        </w:rPr>
+      </w:pPr>
+      <w:r>
+        <w:rPr>
+          <w:sz w:val="20"/>
+          <w:szCs w:val="20"/>
+        </w:rPr>
+        <w:t>All required lights are checked for:</w:t>
+      </w:r>
+    </w:p>
+    <w:p>
+      <w:pPr>
+        <w:rPr>
+          <w:sz w:val="20"/>
+          <w:szCs w:val="20"/>
+        </w:rPr>
+      </w:pPr>
+    </w:p>
+    <w:p>
+      <w:pPr>
+        <w:rPr>
+          <w:sz w:val="20"/>
+          <w:szCs w:val="20"/>
+        </w:rPr>
+      </w:pPr>
+      <w:r>
+        <w:rPr>
+          <w:sz w:val="20"/>
+          <w:szCs w:val="20"/>
+        </w:rPr>
+        <w:t>Operation</w:t>
+      </w:r>
+    </w:p>
+    <w:p>
+      <w:pPr>
+        <w:rPr>
+          <w:sz w:val="20"/>
+          <w:szCs w:val="20"/>
+        </w:rPr>
+      </w:pPr>
+      <w:r>
+        <w:rPr>
+          <w:sz w:val="20"/>
+          <w:szCs w:val="20"/>
+        </w:rPr>
+        <w:t>Condition</w:t>
+      </w:r>
+    </w:p>
+    <w:p>
+      <w:pPr>
+        <w:rPr>
+          <w:sz w:val="20"/>
+          <w:szCs w:val="20"/>
+        </w:rPr>
+      </w:pPr>
+      <w:r>
+        <w:rPr>
+          <w:sz w:val="20"/>
+          <w:szCs w:val="20"/>
+        </w:rPr>
+        <w:t>Security</w:t>
+      </w:r>
+    </w:p>
+    <w:p>
+      <w:pPr>
+        <w:rPr>
+          <w:sz w:val="20"/>
+          <w:szCs w:val="20"/>
+        </w:rPr>
+      </w:pPr>
+      <w:r>
+        <w:rPr>
+          <w:sz w:val="20"/>
+          <w:szCs w:val="20"/>
+        </w:rPr>
+        <w:t>With the exception of headlamps, all lamps must have at least 50% of the light source illuminating.</w:t>
+      </w:r>
+    </w:p>
+    <w:p>
+      <w:pPr>
+        <w:rPr>
+          <w:sz w:val="20"/>
+          <w:szCs w:val="20"/>
+        </w:rPr>
+      </w:pPr>
+      <w:r>
+        <w:rPr>
+          <w:sz w:val="20"/>
+          <w:szCs w:val="20"/>
+        </w:rPr>
+        <w:t>All lamps must be visible from a reasonable distance (not obscured by products on the light lens or source.</w:t>
+      </w:r>
+    </w:p>
+    <w:p>
+      <w:pPr>
+        <w:rPr>
+          <w:sz w:val="20"/>
+          <w:szCs w:val="20"/>
+        </w:rPr>
+      </w:pPr>
+    </w:p>
+    <w:p>
+      <w:pPr>
+        <w:rPr>
+          <w:sz w:val="20"/>
+          <w:szCs w:val="20"/>
+        </w:rPr>
+      </w:pPr>
+      <w:r>
+        <w:rPr>
+          <w:sz w:val="20"/>
+          <w:szCs w:val="20"/>
+        </w:rPr>
+        <w:t>Side lights and headlamps</w:t>
+      </w:r>
+    </w:p>
+    <w:p>
+      <w:pPr>
+        <w:rPr>
+          <w:sz w:val="20"/>
+          <w:szCs w:val="20"/>
+        </w:rPr>
+      </w:pPr>
+    </w:p>
+    <w:p>
+      <w:pPr>
+        <w:rPr>
+          <w:sz w:val="20"/>
+          <w:szCs w:val="20"/>
+        </w:rPr>
+      </w:pPr>
+      <w:r>
+        <w:rPr>
+          <w:sz w:val="20"/>
+          <w:szCs w:val="20"/>
+        </w:rPr>
+        <w:t>are the correct type and colour</w:t>
+      </w:r>
+    </w:p>
+    <w:p>
+      <w:pPr>
+        <w:rPr>
+          <w:sz w:val="20"/>
+          <w:szCs w:val="20"/>
+        </w:rPr>
+      </w:pPr>
+      <w:r>
+        <w:rPr>
+          <w:sz w:val="20"/>
+          <w:szCs w:val="20"/>
+        </w:rPr>
+        <w:t>dip and aim</w:t>
+      </w:r>
+    </w:p>
+    <w:p>
+      <w:pPr>
+        <w:rPr>
+          <w:sz w:val="20"/>
+          <w:szCs w:val="20"/>
+        </w:rPr>
+      </w:pPr>
+      <w:r>
+        <w:rPr>
+          <w:sz w:val="20"/>
+          <w:szCs w:val="20"/>
+        </w:rPr>
+        <w:t>LED and HiD headlamps: automatic levelling or cleaning device inoperative or obviously defective</w:t>
+      </w:r>
+    </w:p>
+    <w:p>
+      <w:pPr>
+        <w:rPr>
+          <w:sz w:val="20"/>
+          <w:szCs w:val="20"/>
+        </w:rPr>
+      </w:pPr>
+      <w:r>
+        <w:rPr>
+          <w:sz w:val="20"/>
+          <w:szCs w:val="20"/>
+        </w:rPr>
+        <w:t>'tell-tale' device does not iluminate when main beam is selected</w:t>
+      </w:r>
+    </w:p>
+    <w:p>
+      <w:pPr>
+        <w:rPr>
+          <w:sz w:val="20"/>
+          <w:szCs w:val="20"/>
+        </w:rPr>
+      </w:pPr>
+      <w:r>
+        <w:rPr>
+          <w:sz w:val="20"/>
+          <w:szCs w:val="20"/>
+        </w:rPr>
+        <w:t>Stop lights, indicators and hazard lights*</w:t>
+      </w:r>
+    </w:p>
+    <w:p>
+      <w:pPr>
+        <w:rPr>
+          <w:sz w:val="20"/>
+          <w:szCs w:val="20"/>
+        </w:rPr>
+      </w:pPr>
+    </w:p>
+    <w:p>
+      <w:pPr>
+        <w:rPr>
+          <w:sz w:val="20"/>
+          <w:szCs w:val="20"/>
+        </w:rPr>
+      </w:pPr>
+      <w:r>
+        <w:rPr>
+          <w:sz w:val="20"/>
+          <w:szCs w:val="20"/>
+        </w:rPr>
+        <w:t>are the correct type and colour</w:t>
+      </w:r>
+    </w:p>
+    <w:p>
+      <w:pPr>
+        <w:rPr>
+          <w:sz w:val="20"/>
+          <w:szCs w:val="20"/>
+        </w:rPr>
+      </w:pPr>
+      <w:r>
+        <w:rPr>
+          <w:sz w:val="20"/>
+          <w:szCs w:val="20"/>
+        </w:rPr>
+        <w:t>do not interfere with each other in operation</w:t>
+      </w:r>
+    </w:p>
+    <w:p>
+      <w:pPr>
+        <w:rPr>
+          <w:sz w:val="20"/>
+          <w:szCs w:val="20"/>
+        </w:rPr>
+      </w:pPr>
+      <w:r>
+        <w:rPr>
+          <w:sz w:val="20"/>
+          <w:szCs w:val="20"/>
+        </w:rPr>
+        <w:t>driver's tell-tale works with respect to indicators, or there is an audible warning system</w:t>
+      </w:r>
+    </w:p>
+    <w:p>
+      <w:pPr>
+        <w:rPr>
+          <w:sz w:val="20"/>
+          <w:szCs w:val="20"/>
+        </w:rPr>
+      </w:pPr>
+      <w:r>
+        <w:rPr>
+          <w:sz w:val="20"/>
+          <w:szCs w:val="20"/>
+        </w:rPr>
+        <w:t>hazard lights fitted and operative</w:t>
+      </w:r>
+    </w:p>
+    <w:p>
+      <w:pPr>
+        <w:rPr>
+          <w:sz w:val="20"/>
+          <w:szCs w:val="20"/>
+        </w:rPr>
+      </w:pPr>
+      <w:r>
+        <w:rPr>
+          <w:sz w:val="20"/>
+          <w:szCs w:val="20"/>
+        </w:rPr>
+        <w:t>Rear Fog lamps**</w:t>
+      </w:r>
+    </w:p>
+    <w:p>
+      <w:pPr>
+        <w:rPr>
+          <w:sz w:val="20"/>
+          <w:szCs w:val="20"/>
+        </w:rPr>
+      </w:pPr>
+    </w:p>
+    <w:p>
+      <w:pPr>
+        <w:rPr>
+          <w:sz w:val="20"/>
+          <w:szCs w:val="20"/>
+        </w:rPr>
+      </w:pPr>
+      <w:r>
+        <w:rPr>
+          <w:sz w:val="20"/>
+          <w:szCs w:val="20"/>
+        </w:rPr>
+        <w:t>must be fitted to the centre or offside of the vehicle</w:t>
+      </w:r>
+    </w:p>
+    <w:p>
+      <w:pPr>
+        <w:rPr>
+          <w:sz w:val="20"/>
+          <w:szCs w:val="20"/>
+        </w:rPr>
+      </w:pPr>
+      <w:r>
+        <w:rPr>
+          <w:sz w:val="20"/>
+          <w:szCs w:val="20"/>
+        </w:rPr>
+        <w:t>tell-tale must work</w:t>
+      </w:r>
+    </w:p>
+    <w:p>
+      <w:pPr>
+        <w:rPr>
+          <w:sz w:val="20"/>
+          <w:szCs w:val="20"/>
+        </w:rPr>
+      </w:pPr>
+      <w:r>
+        <w:rPr>
+          <w:sz w:val="20"/>
+          <w:szCs w:val="20"/>
+        </w:rPr>
+        <w:t>must not be affected by other lamps and not be obscured</w:t>
+      </w:r>
+    </w:p>
+    <w:p>
+      <w:pPr>
+        <w:rPr>
+          <w:sz w:val="20"/>
+          <w:szCs w:val="20"/>
+        </w:rPr>
+      </w:pPr>
+      <w:r>
+        <w:rPr>
+          <w:sz w:val="20"/>
+          <w:szCs w:val="20"/>
+        </w:rPr>
+        <w:t>must be red.</w:t>
+      </w:r>
+    </w:p>
+    <w:p>
+      <w:pPr>
+        <w:rPr>
+          <w:sz w:val="20"/>
+          <w:szCs w:val="20"/>
+        </w:rPr>
+      </w:pPr>
+      <w:r>
+        <w:rPr>
+          <w:sz w:val="20"/>
+          <w:szCs w:val="20"/>
+        </w:rPr>
+        <w:t>Registration Plate lamps (Class (v): incl. end outline marker lamps)</w:t>
+      </w:r>
+    </w:p>
+    <w:p>
+      <w:pPr>
+        <w:rPr>
+          <w:sz w:val="20"/>
+          <w:szCs w:val="20"/>
+        </w:rPr>
+      </w:pPr>
+    </w:p>
+    <w:p>
+      <w:pPr>
+        <w:rPr>
+          <w:sz w:val="20"/>
+          <w:szCs w:val="20"/>
+        </w:rPr>
+      </w:pPr>
+      <w:r>
+        <w:rPr>
+          <w:sz w:val="20"/>
+          <w:szCs w:val="20"/>
+        </w:rPr>
+        <w:t>All lamps fitted must be working</w:t>
+      </w:r>
+    </w:p>
+    <w:p>
+      <w:pPr>
+        <w:rPr>
+          <w:sz w:val="20"/>
+          <w:szCs w:val="20"/>
+        </w:rPr>
+      </w:pPr>
+      <w:r>
+        <w:rPr>
+          <w:sz w:val="20"/>
+          <w:szCs w:val="20"/>
+        </w:rPr>
+        <w:t>must illuminate with a single operation of the switch</w:t>
+      </w:r>
+    </w:p>
+    <w:p>
+      <w:pPr>
+        <w:rPr>
+          <w:sz w:val="20"/>
+          <w:szCs w:val="20"/>
+        </w:rPr>
+      </w:pPr>
+      <w:r>
+        <w:rPr>
+          <w:sz w:val="20"/>
+          <w:szCs w:val="20"/>
+        </w:rPr>
+        <w:t>Rear reflectors</w:t>
+      </w:r>
+    </w:p>
+    <w:p>
+      <w:pPr>
+        <w:rPr>
+          <w:sz w:val="20"/>
+          <w:szCs w:val="20"/>
+        </w:rPr>
+      </w:pPr>
+    </w:p>
+    <w:p>
+      <w:pPr>
+        <w:rPr>
+          <w:sz w:val="20"/>
+          <w:szCs w:val="20"/>
+        </w:rPr>
+      </w:pPr>
+      <w:r>
+        <w:rPr>
+          <w:sz w:val="20"/>
+          <w:szCs w:val="20"/>
+        </w:rPr>
+        <w:t>There must be two red reflectors fitted reasonably symmetrically, securely attached and not obscured.</w:t>
+      </w:r>
+    </w:p>
+    <w:p>
+      <w:pPr>
+        <w:rPr>
+          <w:sz w:val="20"/>
+          <w:szCs w:val="20"/>
+        </w:rPr>
+      </w:pPr>
+    </w:p>
+    <w:p>
+      <w:pPr>
+        <w:rPr>
+          <w:sz w:val="20"/>
+          <w:szCs w:val="20"/>
+        </w:rPr>
+      </w:pPr>
+      <w:r>
+        <w:rPr>
+          <w:sz w:val="20"/>
+          <w:szCs w:val="20"/>
+        </w:rPr>
+        <w:t>* Must be fitted to all vehicles first used on or after 1st April 1986, but if fitted, must be Tested.</w:t>
+      </w:r>
+    </w:p>
+    <w:p>
+      <w:pPr>
+        <w:rPr>
+          <w:sz w:val="20"/>
+          <w:szCs w:val="20"/>
+        </w:rPr>
+      </w:pPr>
+      <w:r>
+        <w:rPr>
+          <w:sz w:val="20"/>
+          <w:szCs w:val="20"/>
+        </w:rPr>
+        <w:t>** Must be fitted to all vehicles first used on or after 1st April 1980.</w:t>
+      </w:r>
+    </w:p>
     <w:sectPr>
       <w:pgSz w:w="11900" w:h="16840"/>
       <w:pgMar w:top="1440" w:right="1800" w:bottom="1440" w:left="1800" w:header="708" w:footer="708" w:gutter="0"/>
@@ -610,6 +2814,60 @@
 <file path=word/numbering.xml><?xml version="1.0" encoding="utf-8"?>
 <w:numbering xmlns:wpc="http://schemas.microsoft.com/office/word/2010/wordprocessingCanvas" xmlns:mo="http://schemas.microsoft.com/office/mac/office/2008/main" xmlns:mc="http://schemas.openxmlformats.org/markup-compatibility/2006" xmlns:mv="urn:schemas-microsoft-com:mac:vml" xmlns:o="urn:schemas-microsoft-com:office:office" xmlns:r="http://schemas.openxmlformats.org/officeDocument/2006/relationships" xmlns:m="http://schemas.openxmlformats.org/officeDocument/2006/math" xmlns:v="urn:schemas-microsoft-com:vml" xmlns:wp14="http://schemas.microsoft.com/office/word/2010/wordprocessingDrawing" xmlns:wp="http://schemas.openxmlformats.org/drawingml/2006/wordprocessingDrawing" xmlns:w10="urn:schemas-microsoft-com:office:word" xmlns:w="http://schemas.openxmlformats.org/wordprocessingml/2006/main" xmlns:w14="http://schemas.microsoft.com/office/word/2010/wordml" xmlns:wpg="http://schemas.microsoft.com/office/word/2010/wordprocessingGroup" xmlns:wpi="http://schemas.microsoft.com/office/word/2010/wordprocessingInk" xmlns:wne="http://schemas.microsoft.com/office/word/2006/wordml" xmlns:wps="http://schemas.microsoft.com/office/word/2010/wordprocessingShape" mc:Ignorable="w14 wp14">
   <w:abstractNum w:abstractNumId="0">
+    <w:nsid w:val="00000001"/>
+    <w:multiLevelType w:val="hybridMultilevel"/>
+    <w:tmpl w:val="00000001"/>
+    <w:lvl w:ilvl="0" w:tplc="00000001">
+      <w:start w:val="1"/>
+      <w:numFmt w:val="bullet"/>
+      <w:lvlText w:val=""/>
+      <w:lvlJc w:val="left"/>
+      <w:pPr>
+        <w:ind w:left="720" w:hanging="360"/>
+      </w:pPr>
+    </w:lvl>
+    <w:lvl w:ilvl="1" w:tplc="FFFFFFFF">
+      <w:numFmt w:val="decimal"/>
+      <w:lvlText w:val=""/>
+      <w:lvlJc w:val="left"/>
+    </w:lvl>
+    <w:lvl w:ilvl="2" w:tplc="FFFFFFFF">
+      <w:numFmt w:val="decimal"/>
+      <w:lvlText w:val=""/>
+      <w:lvlJc w:val="left"/>
+    </w:lvl>
+    <w:lvl w:ilvl="3" w:tplc="FFFFFFFF">
+      <w:numFmt w:val="decimal"/>
+      <w:lvlText w:val=""/>
+      <w:lvlJc w:val="left"/>
+    </w:lvl>
+    <w:lvl w:ilvl="4" w:tplc="FFFFFFFF">
+      <w:numFmt w:val="decimal"/>
+      <w:lvlText w:val=""/>
+      <w:lvlJc w:val="left"/>
+    </w:lvl>
+    <w:lvl w:ilvl="5" w:tplc="FFFFFFFF">
+      <w:numFmt w:val="decimal"/>
+      <w:lvlText w:val=""/>
+      <w:lvlJc w:val="left"/>
+    </w:lvl>
+    <w:lvl w:ilvl="6" w:tplc="FFFFFFFF">
+      <w:numFmt w:val="decimal"/>
+      <w:lvlText w:val=""/>
+      <w:lvlJc w:val="left"/>
+    </w:lvl>
+    <w:lvl w:ilvl="7" w:tplc="FFFFFFFF">
+      <w:numFmt w:val="decimal"/>
+      <w:lvlText w:val=""/>
+      <w:lvlJc w:val="left"/>
+    </w:lvl>
+    <w:lvl w:ilvl="8" w:tplc="FFFFFFFF">
+      <w:numFmt w:val="decimal"/>
+      <w:lvlText w:val=""/>
+      <w:lvlJc w:val="left"/>
+    </w:lvl>
+  </w:abstractNum>
+  <w:abstractNum w:abstractNumId="1">
     <w:nsid w:val="215B56F1"/>
     <w:multiLevelType w:val="multilevel"/>
     <w:tmpl w:val="04090025"/>
@@ -696,7 +2954,7 @@
       </w:pPr>
     </w:lvl>
   </w:abstractNum>
-  <w:abstractNum w:abstractNumId="1">
+  <w:abstractNum w:abstractNumId="2">
     <w:nsid w:val="4A8B6F5A"/>
     <w:multiLevelType w:val="hybridMultilevel"/>
     <w:tmpl w:val="A996724A"/>
@@ -785,7 +3043,93 @@
       </w:pPr>
     </w:lvl>
   </w:abstractNum>
-  <w:abstractNum w:abstractNumId="2">
+  <w:abstractNum w:abstractNumId="3">
+    <w:nsid w:val="4AEF71A8"/>
+    <w:multiLevelType w:val="hybridMultilevel"/>
+    <w:tmpl w:val="36D265D4"/>
+    <w:lvl w:ilvl="0" w:tplc="0409000F">
+      <w:start w:val="1"/>
+      <w:numFmt w:val="decimal"/>
+      <w:lvlText w:val="%1."/>
+      <w:lvlJc w:val="left"/>
+      <w:pPr>
+        <w:ind w:left="720" w:hanging="360"/>
+      </w:pPr>
+    </w:lvl>
+    <w:lvl w:ilvl="1" w:tplc="04090019" w:tentative="1">
+      <w:start w:val="1"/>
+      <w:numFmt w:val="lowerLetter"/>
+      <w:lvlText w:val="%2."/>
+      <w:lvlJc w:val="left"/>
+      <w:pPr>
+        <w:ind w:left="1440" w:hanging="360"/>
+      </w:pPr>
+    </w:lvl>
+    <w:lvl w:ilvl="2" w:tplc="0409001B" w:tentative="1">
+      <w:start w:val="1"/>
+      <w:numFmt w:val="lowerRoman"/>
+      <w:lvlText w:val="%3."/>
+      <w:lvlJc w:val="right"/>
+      <w:pPr>
+        <w:ind w:left="2160" w:hanging="180"/>
+      </w:pPr>
+    </w:lvl>
+    <w:lvl w:ilvl="3" w:tplc="0409000F" w:tentative="1">
+      <w:start w:val="1"/>
+      <w:numFmt w:val="decimal"/>
+      <w:lvlText w:val="%4."/>
+      <w:lvlJc w:val="left"/>
+      <w:pPr>
+        <w:ind w:left="2880" w:hanging="360"/>
+      </w:pPr>
+    </w:lvl>
+    <w:lvl w:ilvl="4" w:tplc="04090019" w:tentative="1">
+      <w:start w:val="1"/>
+      <w:numFmt w:val="lowerLetter"/>
+      <w:lvlText w:val="%5."/>
+      <w:lvlJc w:val="left"/>
+      <w:pPr>
+        <w:ind w:left="3600" w:hanging="360"/>
+      </w:pPr>
+    </w:lvl>
+    <w:lvl w:ilvl="5" w:tplc="0409001B" w:tentative="1">
+      <w:start w:val="1"/>
+      <w:numFmt w:val="lowerRoman"/>
+      <w:lvlText w:val="%6."/>
+      <w:lvlJc w:val="right"/>
+      <w:pPr>
+        <w:ind w:left="4320" w:hanging="180"/>
+      </w:pPr>
+    </w:lvl>
+    <w:lvl w:ilvl="6" w:tplc="0409000F" w:tentative="1">
+      <w:start w:val="1"/>
+      <w:numFmt w:val="decimal"/>
+      <w:lvlText w:val="%7."/>
+      <w:lvlJc w:val="left"/>
+      <w:pPr>
+        <w:ind w:left="5040" w:hanging="360"/>
+      </w:pPr>
+    </w:lvl>
+    <w:lvl w:ilvl="7" w:tplc="04090019" w:tentative="1">
+      <w:start w:val="1"/>
+      <w:numFmt w:val="lowerLetter"/>
+      <w:lvlText w:val="%8."/>
+      <w:lvlJc w:val="left"/>
+      <w:pPr>
+        <w:ind w:left="5760" w:hanging="360"/>
+      </w:pPr>
+    </w:lvl>
+    <w:lvl w:ilvl="8" w:tplc="0409001B" w:tentative="1">
+      <w:start w:val="1"/>
+      <w:numFmt w:val="lowerRoman"/>
+      <w:lvlText w:val="%9."/>
+      <w:lvlJc w:val="right"/>
+      <w:pPr>
+        <w:ind w:left="6480" w:hanging="180"/>
+      </w:pPr>
+    </w:lvl>
+  </w:abstractNum>
+  <w:abstractNum w:abstractNumId="4">
     <w:nsid w:val="4E170A29"/>
     <w:multiLevelType w:val="hybridMultilevel"/>
     <w:tmpl w:val="E7D80BEC"/>
@@ -871,7 +3215,7 @@
       </w:pPr>
     </w:lvl>
   </w:abstractNum>
-  <w:abstractNum w:abstractNumId="3">
+  <w:abstractNum w:abstractNumId="5">
     <w:nsid w:val="70646D35"/>
     <w:multiLevelType w:val="hybridMultilevel"/>
     <w:tmpl w:val="CAACA6FA"/>
@@ -958,15 +3302,21 @@
     </w:lvl>
   </w:abstractNum>
   <w:num w:numId="1">
+    <w:abstractNumId w:val="1"/>
+  </w:num>
+  <w:num w:numId="2">
+    <w:abstractNumId w:val="2"/>
+  </w:num>
+  <w:num w:numId="3">
+    <w:abstractNumId w:val="4"/>
+  </w:num>
+  <w:num w:numId="4">
+    <w:abstractNumId w:val="5"/>
+  </w:num>
+  <w:num w:numId="5">
     <w:abstractNumId w:val="0"/>
   </w:num>
-  <w:num w:numId="2">
-    <w:abstractNumId w:val="1"/>
-  </w:num>
-  <w:num w:numId="3">
-    <w:abstractNumId w:val="2"/>
-  </w:num>
-  <w:num w:numId="4">
+  <w:num w:numId="6">
     <w:abstractNumId w:val="3"/>
   </w:num>
 </w:numbering>
@@ -1191,7 +3541,6 @@
   <w:style w:type="character" w:default="1" w:styleId="DefaultParagraphFont">
     <w:name w:val="Default Paragraph Font"/>
     <w:uiPriority w:val="1"/>
-    <w:semiHidden/>
     <w:unhideWhenUsed/>
   </w:style>
   <w:style w:type="table" w:default="1" w:styleId="TableNormal">
@@ -1543,7 +3892,6 @@
   <w:style w:type="character" w:default="1" w:styleId="DefaultParagraphFont">
     <w:name w:val="Default Paragraph Font"/>
     <w:uiPriority w:val="1"/>
-    <w:semiHidden/>
     <w:unhideWhenUsed/>
   </w:style>
   <w:style w:type="table" w:default="1" w:styleId="TableNormal">

</xml_diff>